<commit_message>
Made changes in chap 1
</commit_message>
<xml_diff>
--- a/Chapter 1.docx
+++ b/Chapter 1.docx
@@ -5,6 +5,11 @@
     <w:p>
       <w:r>
         <w:t>Chapter 1</w:t>
+      </w:r>
+    </w:p>
+    <w:p>
+      <w:r>
+        <w:t xml:space="preserve">Making changes </w:t>
       </w:r>
     </w:p>
     <w:sectPr>
@@ -189,7 +194,7 @@
     <w:lsdException w:name="Table Web 2" w:semiHidden="1" w:unhideWhenUsed="1"/>
     <w:lsdException w:name="Table Web 3" w:semiHidden="1" w:unhideWhenUsed="1"/>
     <w:lsdException w:name="Balloon Text" w:semiHidden="1" w:unhideWhenUsed="1"/>
-    <w:lsdException w:name="Table Grid" w:semiHidden="1" w:uiPriority="59" w:unhideWhenUsed="1"/>
+    <w:lsdException w:name="Table Grid" w:uiPriority="59"/>
     <w:lsdException w:name="Table Theme" w:semiHidden="1" w:unhideWhenUsed="1"/>
     <w:lsdException w:name="Placeholder Text" w:semiHidden="1"/>
     <w:lsdException w:name="No Spacing" w:uiPriority="1" w:qFormat="1"/>

</xml_diff>